<commit_message>
papers and some DSS work .tryin to have a central source repository
</commit_message>
<xml_diff>
--- a/GPT_Prompts/GPT_Guide_Analysing_Sources.docx
+++ b/GPT_Prompts/GPT_Guide_Analysing_Sources.docx
@@ -4,39 +4,91 @@
   <w:body>
     <w:p>
       <w:pPr>
-        <w:pStyle w:val="Title"/>
-        <w:jc w:val="center"/>
-        <w:rPr>
-          <w:lang w:val="en-IE"/>
-        </w:rPr>
-      </w:pPr>
-      <w:r>
-        <w:rPr>
-          <w:lang w:val="en-IE"/>
-        </w:rPr>
-        <w:t>DIMERS</w:t>
+        <w:rPr>
+          <w:lang w:val="en-IE"/>
+        </w:rPr>
+      </w:pPr>
+      <w:r>
+        <w:rPr>
+          <w:lang w:val="en-IE"/>
+        </w:rPr>
+        <w:t>Paper Processing Pipeline (Matrix → DIMERS → PEEL-C) — Exact Particulars (Excel-ready)</w:t>
       </w:r>
     </w:p>
     <w:p>
       <w:pPr>
-        <w:pStyle w:val="Heading1"/>
-        <w:rPr>
-          <w:lang w:val="en-IE"/>
-        </w:rPr>
-      </w:pPr>
+        <w:rPr>
+          <w:lang w:val="en-IE"/>
+        </w:rPr>
+      </w:pPr>
+      <w:r>
+        <w:rPr>
+          <w:lang w:val="en-IE"/>
+        </w:rPr>
+        <w:t>Intent. Handle every paper uniformly. Capture quickly, analyse critically, convert notes into argument. Use British English. Conform to Irish academic style. Never use an Oxford comma. Each analysis must be critical, coherent, and immediately usable in essays, presentations or thesis chapters.</w:t>
+      </w:r>
     </w:p>
     <w:p>
       <w:pPr>
-        <w:pStyle w:val="Heading1"/>
-        <w:rPr>
-          <w:lang w:val="en-IE"/>
-        </w:rPr>
-      </w:pPr>
-      <w:r>
-        <w:rPr>
-          <w:lang w:val="en-IE"/>
-        </w:rPr>
-        <w:t>Guide for You (the Writer) — How to Write Critically</w:t>
+        <w:rPr>
+          <w:lang w:val="en-IE"/>
+        </w:rPr>
+      </w:pPr>
+      <w:r>
+        <w:rPr>
+          <w:lang w:val="en-IE"/>
+        </w:rPr>
+        <w:t>Discipline. Always confirm Module and Product before starting. Default SOURCES=USER_ONLY unless explicitly set to SOURCES=VERIFY. Do not add process commentary to prose. All LaTeX must compile as part of a larger chapter (no \</w:t>
+      </w:r>
+      <w:proofErr w:type="spellStart"/>
+      <w:proofErr w:type="gramStart"/>
+      <w:r>
+        <w:rPr>
+          <w:lang w:val="en-IE"/>
+        </w:rPr>
+        <w:t>documentclass</w:t>
+      </w:r>
+      <w:proofErr w:type="spellEnd"/>
+      <w:r>
+        <w:rPr>
+          <w:lang w:val="en-IE"/>
+        </w:rPr>
+        <w:t>{</w:t>
+      </w:r>
+      <w:proofErr w:type="gramEnd"/>
+      <w:r>
+        <w:rPr>
+          <w:lang w:val="en-IE"/>
+        </w:rPr>
+        <w:t xml:space="preserve">}). If </w:t>
+      </w:r>
+      <w:proofErr w:type="gramStart"/>
+      <w:r>
+        <w:rPr>
+          <w:lang w:val="en-IE"/>
+        </w:rPr>
+        <w:t>p{</w:t>
+      </w:r>
+      <w:proofErr w:type="gramEnd"/>
+      <w:r>
+        <w:rPr>
+          <w:lang w:val="en-IE"/>
+        </w:rPr>
+        <w:t>} columns are used, prefix with \</w:t>
+      </w:r>
+      <w:proofErr w:type="spellStart"/>
+      <w:r>
+        <w:rPr>
+          <w:lang w:val="en-IE"/>
+        </w:rPr>
+        <w:t>usepackage</w:t>
+      </w:r>
+      <w:proofErr w:type="spellEnd"/>
+      <w:r>
+        <w:rPr>
+          <w:lang w:val="en-IE"/>
+        </w:rPr>
+        <w:t>{array}. Flag any potential compile issues in Gaps. Without confirmed Module and Product, you cannot title or analyse.</w:t>
       </w:r>
     </w:p>
     <w:p>
@@ -49,43 +101,188 @@
         <w:rPr>
           <w:lang w:val="en-IE"/>
         </w:rPr>
-        <w:t xml:space="preserve">Use the </w:t>
-      </w:r>
-      <w:r>
-        <w:rPr>
-          <w:b/>
-          <w:bCs/>
-          <w:lang w:val="en-IE"/>
-        </w:rPr>
-        <w:t>DIMER</w:t>
-      </w:r>
-      <w:r>
-        <w:rPr>
-          <w:b/>
-          <w:bCs/>
-          <w:lang w:val="en-IE"/>
-        </w:rPr>
-        <w:t>S</w:t>
-      </w:r>
-      <w:r>
-        <w:rPr>
-          <w:lang w:val="en-IE"/>
-        </w:rPr>
-        <w:t xml:space="preserve"> structure, embedding the required questions at each stage. Every major section must end with a </w:t>
-      </w:r>
-      <w:r>
-        <w:rPr>
-          <w:b/>
-          <w:bCs/>
-          <w:lang w:val="en-IE"/>
-        </w:rPr>
-        <w:t>Limit → Implication</w:t>
-      </w:r>
-      <w:r>
-        <w:rPr>
-          <w:lang w:val="en-IE"/>
-        </w:rPr>
-        <w:t xml:space="preserve"> statement to demonstrate criticality and application.</w:t>
+        <w:t>Step 1 — Matrix Capture (Excel-ready). One row per paper. Use inline page citations. TSV header has twenty-two fields (tabs only):</w:t>
+      </w:r>
+      <w:r>
+        <w:rPr>
+          <w:lang w:val="en-IE"/>
+        </w:rPr>
+        <w:br/>
+      </w:r>
+      <w:proofErr w:type="spellStart"/>
+      <w:r>
+        <w:rPr>
+          <w:lang w:val="en-IE"/>
+        </w:rPr>
+        <w:t>BIB_Reference</w:t>
+      </w:r>
+      <w:proofErr w:type="spellEnd"/>
+      <w:r>
+        <w:rPr>
+          <w:lang w:val="en-IE"/>
+        </w:rPr>
+        <w:t xml:space="preserve">, Author, Title/Topic, Method, Result, Key ideas, Strengths, Weaknesses, Similarities, Differences, Notes, My conclusion, Author Bias, Key Limitations, </w:t>
+      </w:r>
+      <w:proofErr w:type="spellStart"/>
+      <w:r>
+        <w:rPr>
+          <w:lang w:val="en-IE"/>
+        </w:rPr>
+        <w:t>D_Describe</w:t>
+      </w:r>
+      <w:proofErr w:type="spellEnd"/>
+      <w:r>
+        <w:rPr>
+          <w:lang w:val="en-IE"/>
+        </w:rPr>
+        <w:t xml:space="preserve">, </w:t>
+      </w:r>
+      <w:proofErr w:type="spellStart"/>
+      <w:r>
+        <w:rPr>
+          <w:lang w:val="en-IE"/>
+        </w:rPr>
+        <w:t>D_Interpret</w:t>
+      </w:r>
+      <w:proofErr w:type="spellEnd"/>
+      <w:r>
+        <w:rPr>
+          <w:lang w:val="en-IE"/>
+        </w:rPr>
+        <w:t xml:space="preserve">, </w:t>
+      </w:r>
+      <w:proofErr w:type="spellStart"/>
+      <w:r>
+        <w:rPr>
+          <w:lang w:val="en-IE"/>
+        </w:rPr>
+        <w:t>D_Methodology</w:t>
+      </w:r>
+      <w:proofErr w:type="spellEnd"/>
+      <w:r>
+        <w:rPr>
+          <w:lang w:val="en-IE"/>
+        </w:rPr>
+        <w:t xml:space="preserve">, </w:t>
+      </w:r>
+      <w:proofErr w:type="spellStart"/>
+      <w:r>
+        <w:rPr>
+          <w:lang w:val="en-IE"/>
+        </w:rPr>
+        <w:t>D_Evaluate</w:t>
+      </w:r>
+      <w:proofErr w:type="spellEnd"/>
+      <w:r>
+        <w:rPr>
+          <w:lang w:val="en-IE"/>
+        </w:rPr>
+        <w:t xml:space="preserve">, </w:t>
+      </w:r>
+      <w:proofErr w:type="spellStart"/>
+      <w:r>
+        <w:rPr>
+          <w:lang w:val="en-IE"/>
+        </w:rPr>
+        <w:t>D_Author</w:t>
+      </w:r>
+      <w:proofErr w:type="spellEnd"/>
+      <w:r>
+        <w:rPr>
+          <w:lang w:val="en-IE"/>
+        </w:rPr>
+        <w:t xml:space="preserve">, </w:t>
+      </w:r>
+      <w:proofErr w:type="spellStart"/>
+      <w:r>
+        <w:rPr>
+          <w:lang w:val="en-IE"/>
+        </w:rPr>
+        <w:t>D_Synthesis</w:t>
+      </w:r>
+      <w:proofErr w:type="spellEnd"/>
+      <w:r>
+        <w:rPr>
+          <w:lang w:val="en-IE"/>
+        </w:rPr>
+        <w:t xml:space="preserve">, D_Limit, </w:t>
+      </w:r>
+      <w:proofErr w:type="spellStart"/>
+      <w:r>
+        <w:rPr>
+          <w:lang w:val="en-IE"/>
+        </w:rPr>
+        <w:t>D_Implication</w:t>
+      </w:r>
+      <w:proofErr w:type="spellEnd"/>
+      <w:r>
+        <w:rPr>
+          <w:lang w:val="en-IE"/>
+        </w:rPr>
+        <w:t>.</w:t>
+      </w:r>
+      <w:r>
+        <w:rPr>
+          <w:lang w:val="en-IE"/>
+        </w:rPr>
+        <w:br/>
+        <w:t xml:space="preserve">— </w:t>
+      </w:r>
+      <w:proofErr w:type="spellStart"/>
+      <w:r>
+        <w:rPr>
+          <w:lang w:val="en-IE"/>
+        </w:rPr>
+        <w:t>D_Evaluate</w:t>
+      </w:r>
+      <w:proofErr w:type="spellEnd"/>
+      <w:r>
+        <w:rPr>
+          <w:lang w:val="en-IE"/>
+        </w:rPr>
+        <w:t xml:space="preserve"> angle: state the paper’s strongest contribution or contradiction + page, and add a brief falsifier or threshold for disproof (e.g., “If X &gt; Y, claim fails”).</w:t>
+      </w:r>
+      <w:r>
+        <w:rPr>
+          <w:lang w:val="en-IE"/>
+        </w:rPr>
+        <w:br/>
+        <w:t xml:space="preserve">— </w:t>
+      </w:r>
+      <w:proofErr w:type="spellStart"/>
+      <w:r>
+        <w:rPr>
+          <w:lang w:val="en-IE"/>
+        </w:rPr>
+        <w:t>D_Author</w:t>
+      </w:r>
+      <w:proofErr w:type="spellEnd"/>
+      <w:r>
+        <w:rPr>
+          <w:lang w:val="en-IE"/>
+        </w:rPr>
+        <w:t xml:space="preserve"> angle: state stance, funding, institutional lens, likely incentive or audience in one crisp line (“Really saying: …”).</w:t>
+      </w:r>
+      <w:r>
+        <w:rPr>
+          <w:lang w:val="en-IE"/>
+        </w:rPr>
+        <w:br/>
+        <w:t xml:space="preserve">Return format (strict). Wrap the single TSV row in a fenced code block labelled </w:t>
+      </w:r>
+      <w:proofErr w:type="spellStart"/>
+      <w:r>
+        <w:rPr>
+          <w:lang w:val="en-IE"/>
+        </w:rPr>
+        <w:t>tsv</w:t>
+      </w:r>
+      <w:proofErr w:type="spellEnd"/>
+      <w:r>
+        <w:rPr>
+          <w:lang w:val="en-IE"/>
+        </w:rPr>
+        <w:t>, with exactly one line (22 fields = 21 tabs), no header, no extra lines, and no prose before or after.</w:t>
       </w:r>
     </w:p>
     <w:p>
@@ -98,139 +295,723 @@
         <w:rPr>
           <w:lang w:val="en-IE"/>
         </w:rPr>
-        <w:pict w14:anchorId="111D2DE5">
-          <v:rect id="_x0000_i1025" style="width:0;height:1.5pt" o:hralign="center" o:hrstd="t" o:hr="t" fillcolor="#a0a0a0" stroked="f"/>
-        </w:pict>
+        <w:t>&lt;single line with 22 tab-separated fields&gt;</w:t>
       </w:r>
     </w:p>
     <w:p>
       <w:pPr>
-        <w:pStyle w:val="Heading2"/>
-        <w:rPr>
-          <w:lang w:val="en-IE"/>
-        </w:rPr>
-      </w:pPr>
-      <w:r>
-        <w:rPr>
-          <w:lang w:val="en-IE"/>
-        </w:rPr>
-        <w:t>D – Describe</w:t>
+        <w:rPr>
+          <w:lang w:val="en-IE"/>
+        </w:rPr>
+      </w:pPr>
+      <w:r>
+        <w:rPr>
+          <w:lang w:val="en-IE"/>
+        </w:rPr>
+        <w:t xml:space="preserve">For multiple papers in one reply, output one separate </w:t>
+      </w:r>
+      <w:proofErr w:type="spellStart"/>
+      <w:r>
+        <w:rPr>
+          <w:lang w:val="en-IE"/>
+        </w:rPr>
+        <w:t>tsv</w:t>
+      </w:r>
+      <w:proofErr w:type="spellEnd"/>
+      <w:r>
+        <w:rPr>
+          <w:lang w:val="en-IE"/>
+        </w:rPr>
+        <w:t xml:space="preserve"> code block per paper, each containing exactly one line.</w:t>
+      </w:r>
+      <w:r>
+        <w:rPr>
+          <w:lang w:val="en-IE"/>
+        </w:rPr>
+        <w:br/>
+        <w:t>Example (abbrev.):</w:t>
+      </w:r>
+      <w:r>
+        <w:rPr>
+          <w:lang w:val="en-IE"/>
+        </w:rPr>
+        <w:br/>
+      </w:r>
+      <w:proofErr w:type="spellStart"/>
+      <w:r>
+        <w:rPr>
+          <w:lang w:val="en-IE"/>
+        </w:rPr>
+        <w:t>Alach</w:t>
+      </w:r>
+      <w:proofErr w:type="spellEnd"/>
+      <w:r>
+        <w:rPr>
+          <w:lang w:val="en-IE"/>
+        </w:rPr>
+        <w:t xml:space="preserve"> (2008) THE REVOLUTION IN MILITARY AFFAIRS Conceptual analysis with historical cases; critical synthesis No realised RMA; gradual evolution; limits from cost, manpower, vulnerability RMA premise; Ogarkov’s MTR; Gulf War proof claims; EMA not RMA (pp.49–51) Clear criteria; concrete cases; links tech, doctrine, organisation Thin empirical testing; bibliographic gaps; Western focus Aligns with sceptical takes Differs from strong transformation advocates Use RMA claims cautiously; doctrine and numbers matter (pp.49–51) For DF: invest in resilient networks, personnel, doctrine; avoid tech overreach </w:t>
+      </w:r>
+      <w:proofErr w:type="spellStart"/>
+      <w:r>
+        <w:rPr>
+          <w:lang w:val="en-IE"/>
+        </w:rPr>
+        <w:t>D_Describe</w:t>
+      </w:r>
+      <w:proofErr w:type="spellEnd"/>
+      <w:r>
+        <w:rPr>
+          <w:lang w:val="en-IE"/>
+        </w:rPr>
+        <w:t xml:space="preserve">: RMA hype meets EMA reality (pp.49–51). </w:t>
+      </w:r>
+      <w:proofErr w:type="spellStart"/>
+      <w:r>
+        <w:rPr>
+          <w:lang w:val="en-IE"/>
+        </w:rPr>
+        <w:t>D_Interpret</w:t>
+      </w:r>
+      <w:proofErr w:type="spellEnd"/>
+      <w:r>
+        <w:rPr>
+          <w:lang w:val="en-IE"/>
+        </w:rPr>
+        <w:t xml:space="preserve">: Brake on tech determinism; omits data. </w:t>
+      </w:r>
+      <w:proofErr w:type="spellStart"/>
+      <w:r>
+        <w:rPr>
+          <w:lang w:val="en-IE"/>
+        </w:rPr>
+        <w:t>D_Methodology</w:t>
+      </w:r>
+      <w:proofErr w:type="spellEnd"/>
+      <w:r>
+        <w:rPr>
+          <w:lang w:val="en-IE"/>
+        </w:rPr>
+        <w:t xml:space="preserve">: Conceptual synthesis; moderate validity. </w:t>
+      </w:r>
+      <w:proofErr w:type="spellStart"/>
+      <w:r>
+        <w:rPr>
+          <w:lang w:val="en-IE"/>
+        </w:rPr>
+        <w:t>D_Evaluate</w:t>
+      </w:r>
+      <w:proofErr w:type="spellEnd"/>
+      <w:r>
+        <w:rPr>
+          <w:lang w:val="en-IE"/>
+        </w:rPr>
+        <w:t xml:space="preserve">: Best on applicability limits (p.51); Falsifier: if cross-war metrics show decisive step-change. </w:t>
+      </w:r>
+      <w:proofErr w:type="spellStart"/>
+      <w:r>
+        <w:rPr>
+          <w:lang w:val="en-IE"/>
+        </w:rPr>
+        <w:t>D_Author</w:t>
+      </w:r>
+      <w:proofErr w:type="spellEnd"/>
+      <w:r>
+        <w:rPr>
+          <w:lang w:val="en-IE"/>
+        </w:rPr>
+        <w:t xml:space="preserve">: Critical stance; </w:t>
+      </w:r>
+      <w:proofErr w:type="spellStart"/>
+      <w:r>
+        <w:rPr>
+          <w:lang w:val="en-IE"/>
+        </w:rPr>
+        <w:t>acad</w:t>
+      </w:r>
+      <w:proofErr w:type="spellEnd"/>
+      <w:r>
+        <w:rPr>
+          <w:lang w:val="en-IE"/>
+        </w:rPr>
+        <w:t xml:space="preserve">-policy incentive. Really saying: temper hype. </w:t>
+      </w:r>
+      <w:proofErr w:type="spellStart"/>
+      <w:r>
+        <w:rPr>
+          <w:lang w:val="en-IE"/>
+        </w:rPr>
+        <w:t>D_Synthesis</w:t>
+      </w:r>
+      <w:proofErr w:type="spellEnd"/>
+      <w:r>
+        <w:rPr>
+          <w:lang w:val="en-IE"/>
+        </w:rPr>
+        <w:t xml:space="preserve">: Converges with sceptics on precision limits. D_Limit: Sparse outcome measurement. </w:t>
+      </w:r>
+      <w:proofErr w:type="spellStart"/>
+      <w:r>
+        <w:rPr>
+          <w:lang w:val="en-IE"/>
+        </w:rPr>
+        <w:t>D_Implication</w:t>
+      </w:r>
+      <w:proofErr w:type="spellEnd"/>
+      <w:r>
+        <w:rPr>
+          <w:lang w:val="en-IE"/>
+        </w:rPr>
+        <w:t>: DF privileges manpower, redundancy, multilateral roles.</w:t>
       </w:r>
     </w:p>
     <w:p>
       <w:pPr>
-        <w:numPr>
-          <w:ilvl w:val="0"/>
-          <w:numId w:val="16"/>
-        </w:numPr>
-        <w:rPr>
-          <w:lang w:val="en-IE"/>
-        </w:rPr>
-      </w:pPr>
-      <w:r>
-        <w:rPr>
-          <w:lang w:val="en-IE"/>
-        </w:rPr>
-        <w:t>What’s it about?</w:t>
+        <w:rPr>
+          <w:lang w:val="en-IE"/>
+        </w:rPr>
+      </w:pPr>
+      <w:r>
+        <w:rPr>
+          <w:lang w:val="en-IE"/>
+        </w:rPr>
+        <w:lastRenderedPageBreak/>
+        <w:t>Sharpened DIMERS one-liners (≤18 words each).</w:t>
+      </w:r>
+      <w:r>
+        <w:rPr>
+          <w:lang w:val="en-IE"/>
+        </w:rPr>
+        <w:br/>
+        <w:t xml:space="preserve">• </w:t>
+      </w:r>
+      <w:proofErr w:type="spellStart"/>
+      <w:r>
+        <w:rPr>
+          <w:lang w:val="en-IE"/>
+        </w:rPr>
+        <w:t>D_Describe</w:t>
+      </w:r>
+      <w:proofErr w:type="spellEnd"/>
+      <w:r>
+        <w:rPr>
+          <w:lang w:val="en-IE"/>
+        </w:rPr>
+        <w:t>: aim + key finding + page.</w:t>
+      </w:r>
+      <w:r>
+        <w:rPr>
+          <w:lang w:val="en-IE"/>
+        </w:rPr>
+        <w:br/>
+        <w:t xml:space="preserve">• </w:t>
+      </w:r>
+      <w:proofErr w:type="spellStart"/>
+      <w:r>
+        <w:rPr>
+          <w:lang w:val="en-IE"/>
+        </w:rPr>
+        <w:t>D_Interpret</w:t>
+      </w:r>
+      <w:proofErr w:type="spellEnd"/>
+      <w:r>
+        <w:rPr>
+          <w:lang w:val="en-IE"/>
+        </w:rPr>
+        <w:t>: why it matters; what is omitted.</w:t>
+      </w:r>
+      <w:r>
+        <w:rPr>
+          <w:lang w:val="en-IE"/>
+        </w:rPr>
+        <w:br/>
+        <w:t xml:space="preserve">• </w:t>
+      </w:r>
+      <w:proofErr w:type="spellStart"/>
+      <w:r>
+        <w:rPr>
+          <w:lang w:val="en-IE"/>
+        </w:rPr>
+        <w:t>D_Methodology</w:t>
+      </w:r>
+      <w:proofErr w:type="spellEnd"/>
+      <w:r>
+        <w:rPr>
+          <w:lang w:val="en-IE"/>
+        </w:rPr>
+        <w:t>: design + evidence + validity cue.</w:t>
+      </w:r>
+      <w:r>
+        <w:rPr>
+          <w:lang w:val="en-IE"/>
+        </w:rPr>
+        <w:br/>
+        <w:t xml:space="preserve">• </w:t>
+      </w:r>
+      <w:proofErr w:type="spellStart"/>
+      <w:r>
+        <w:rPr>
+          <w:lang w:val="en-IE"/>
+        </w:rPr>
+        <w:t>D_Evaluate</w:t>
+      </w:r>
+      <w:proofErr w:type="spellEnd"/>
+      <w:r>
+        <w:rPr>
+          <w:lang w:val="en-IE"/>
+        </w:rPr>
+        <w:t>: strongest bite + page + brief falsifier.</w:t>
+      </w:r>
+      <w:r>
+        <w:rPr>
+          <w:lang w:val="en-IE"/>
+        </w:rPr>
+        <w:br/>
+        <w:t xml:space="preserve">• </w:t>
+      </w:r>
+      <w:proofErr w:type="spellStart"/>
+      <w:r>
+        <w:rPr>
+          <w:lang w:val="en-IE"/>
+        </w:rPr>
+        <w:t>D_Author</w:t>
+      </w:r>
+      <w:proofErr w:type="spellEnd"/>
+      <w:r>
+        <w:rPr>
+          <w:lang w:val="en-IE"/>
+        </w:rPr>
+        <w:t>: stance, funding, lens, incentive (“Really saying: …”).</w:t>
+      </w:r>
+      <w:r>
+        <w:rPr>
+          <w:lang w:val="en-IE"/>
+        </w:rPr>
+        <w:br/>
+        <w:t xml:space="preserve">• </w:t>
+      </w:r>
+      <w:proofErr w:type="spellStart"/>
+      <w:r>
+        <w:rPr>
+          <w:lang w:val="en-IE"/>
+        </w:rPr>
+        <w:t>D_Synthesis</w:t>
+      </w:r>
+      <w:proofErr w:type="spellEnd"/>
+      <w:r>
+        <w:rPr>
+          <w:lang w:val="en-IE"/>
+        </w:rPr>
+        <w:t>: aligns or diverges with whom and why.</w:t>
+      </w:r>
+      <w:r>
+        <w:rPr>
+          <w:lang w:val="en-IE"/>
+        </w:rPr>
+        <w:br/>
+        <w:t>• D_Limit: one clear boundary.</w:t>
+      </w:r>
+      <w:r>
+        <w:rPr>
+          <w:lang w:val="en-IE"/>
+        </w:rPr>
+        <w:br/>
+        <w:t xml:space="preserve">• </w:t>
+      </w:r>
+      <w:proofErr w:type="spellStart"/>
+      <w:r>
+        <w:rPr>
+          <w:lang w:val="en-IE"/>
+        </w:rPr>
+        <w:t>D_Implication</w:t>
+      </w:r>
+      <w:proofErr w:type="spellEnd"/>
+      <w:r>
+        <w:rPr>
+          <w:lang w:val="en-IE"/>
+        </w:rPr>
+        <w:t>: one Irish DF or small-state consequence.</w:t>
       </w:r>
     </w:p>
     <w:p>
       <w:pPr>
-        <w:numPr>
-          <w:ilvl w:val="0"/>
-          <w:numId w:val="16"/>
-        </w:numPr>
-        <w:rPr>
-          <w:lang w:val="en-IE"/>
-        </w:rPr>
-      </w:pPr>
-      <w:r>
-        <w:rPr>
-          <w:lang w:val="en-IE"/>
-        </w:rPr>
-        <w:t>What does it consist of (theory, evidence, case study)?</w:t>
+        <w:rPr>
+          <w:lang w:val="en-IE"/>
+        </w:rPr>
+      </w:pPr>
+      <w:r>
+        <w:rPr>
+          <w:lang w:val="en-IE"/>
+        </w:rPr>
+        <w:t>Step 2 — DIMERS Card (LaTeX). Convert the Matrix to eight subsections:</w:t>
+      </w:r>
+      <w:r>
+        <w:rPr>
+          <w:lang w:val="en-IE"/>
+        </w:rPr>
+        <w:br/>
+        <w:t>\section*{Source Analysis — \</w:t>
+      </w:r>
+      <w:proofErr w:type="spellStart"/>
+      <w:r>
+        <w:rPr>
+          <w:lang w:val="en-IE"/>
+        </w:rPr>
+        <w:t>textit</w:t>
+      </w:r>
+      <w:proofErr w:type="spellEnd"/>
+      <w:r>
+        <w:rPr>
+          <w:lang w:val="en-IE"/>
+        </w:rPr>
+        <w:t>{[Author Year]}, [Title]}</w:t>
+      </w:r>
+      <w:r>
+        <w:rPr>
+          <w:lang w:val="en-IE"/>
+        </w:rPr>
+        <w:br/>
+        <w:t>\</w:t>
+      </w:r>
+      <w:proofErr w:type="spellStart"/>
+      <w:r>
+        <w:rPr>
+          <w:lang w:val="en-IE"/>
+        </w:rPr>
+        <w:t>textbf</w:t>
+      </w:r>
+      <w:proofErr w:type="spellEnd"/>
+      <w:r>
+        <w:rPr>
+          <w:lang w:val="en-IE"/>
+        </w:rPr>
+        <w:t>{Describe:} [scope, aim, core claim, case, result (page)].</w:t>
+      </w:r>
+      <w:r>
+        <w:rPr>
+          <w:lang w:val="en-IE"/>
+        </w:rPr>
+        <w:br/>
+        <w:t>\</w:t>
+      </w:r>
+      <w:proofErr w:type="spellStart"/>
+      <w:r>
+        <w:rPr>
+          <w:lang w:val="en-IE"/>
+        </w:rPr>
+        <w:t>textbf</w:t>
+      </w:r>
+      <w:proofErr w:type="spellEnd"/>
+      <w:r>
+        <w:rPr>
+          <w:lang w:val="en-IE"/>
+        </w:rPr>
+        <w:t>{Interpret:} [relevance to question; exclusions].</w:t>
+      </w:r>
+      <w:r>
+        <w:rPr>
+          <w:lang w:val="en-IE"/>
+        </w:rPr>
+        <w:br/>
+        <w:t>\</w:t>
+      </w:r>
+      <w:proofErr w:type="spellStart"/>
+      <w:r>
+        <w:rPr>
+          <w:lang w:val="en-IE"/>
+        </w:rPr>
+        <w:t>textbf</w:t>
+      </w:r>
+      <w:proofErr w:type="spellEnd"/>
+      <w:r>
+        <w:rPr>
+          <w:lang w:val="en-IE"/>
+        </w:rPr>
+        <w:t>{Methodology:} [design, evidence, validity, bias, context].</w:t>
+      </w:r>
+      <w:r>
+        <w:rPr>
+          <w:lang w:val="en-IE"/>
+        </w:rPr>
+        <w:br/>
+        <w:t>\</w:t>
+      </w:r>
+      <w:proofErr w:type="spellStart"/>
+      <w:r>
+        <w:rPr>
+          <w:lang w:val="en-IE"/>
+        </w:rPr>
+        <w:t>textbf</w:t>
+      </w:r>
+      <w:proofErr w:type="spellEnd"/>
+      <w:r>
+        <w:rPr>
+          <w:lang w:val="en-IE"/>
+        </w:rPr>
+        <w:t>{Evaluate:} [contribution; bite; contradictions; include a brief falsifier].</w:t>
+      </w:r>
+      <w:r>
+        <w:rPr>
+          <w:lang w:val="en-IE"/>
+        </w:rPr>
+        <w:br/>
+        <w:t>\</w:t>
+      </w:r>
+      <w:proofErr w:type="spellStart"/>
+      <w:r>
+        <w:rPr>
+          <w:lang w:val="en-IE"/>
+        </w:rPr>
+        <w:t>textbf</w:t>
+      </w:r>
+      <w:proofErr w:type="spellEnd"/>
+      <w:r>
+        <w:rPr>
+          <w:lang w:val="en-IE"/>
+        </w:rPr>
+        <w:t>{Author:} [stance, funding, institutional lens; likely incentive or audience; one-line “Really saying”].</w:t>
+      </w:r>
+      <w:r>
+        <w:rPr>
+          <w:lang w:val="en-IE"/>
+        </w:rPr>
+        <w:br/>
+        <w:t>\</w:t>
+      </w:r>
+      <w:proofErr w:type="spellStart"/>
+      <w:r>
+        <w:rPr>
+          <w:lang w:val="en-IE"/>
+        </w:rPr>
+        <w:t>textbf</w:t>
+      </w:r>
+      <w:proofErr w:type="spellEnd"/>
+      <w:r>
+        <w:rPr>
+          <w:lang w:val="en-IE"/>
+        </w:rPr>
+        <w:t>{Synthesis:} [aligns with X on Y; diverges from Z because …].</w:t>
+      </w:r>
+      <w:r>
+        <w:rPr>
+          <w:lang w:val="en-IE"/>
+        </w:rPr>
+        <w:br/>
+        <w:t>\</w:t>
+      </w:r>
+      <w:proofErr w:type="spellStart"/>
+      <w:r>
+        <w:rPr>
+          <w:lang w:val="en-IE"/>
+        </w:rPr>
+        <w:t>textbf</w:t>
+      </w:r>
+      <w:proofErr w:type="spellEnd"/>
+      <w:r>
+        <w:rPr>
+          <w:lang w:val="en-IE"/>
+        </w:rPr>
+        <w:t>{Limit.} [boundary].</w:t>
+      </w:r>
+      <w:r>
+        <w:rPr>
+          <w:lang w:val="en-IE"/>
+        </w:rPr>
+        <w:br/>
+        <w:t>\</w:t>
+      </w:r>
+      <w:proofErr w:type="spellStart"/>
+      <w:proofErr w:type="gramStart"/>
+      <w:r>
+        <w:rPr>
+          <w:lang w:val="en-IE"/>
+        </w:rPr>
+        <w:t>textbf</w:t>
+      </w:r>
+      <w:proofErr w:type="spellEnd"/>
+      <w:r>
+        <w:rPr>
+          <w:lang w:val="en-IE"/>
+        </w:rPr>
+        <w:t>{</w:t>
+      </w:r>
+      <w:proofErr w:type="gramEnd"/>
+      <w:r>
+        <w:rPr>
+          <w:lang w:val="en-IE"/>
+        </w:rPr>
+        <w:t>Implication:} [practical consequence for Irish DF or a small state].</w:t>
       </w:r>
     </w:p>
     <w:p>
       <w:pPr>
-        <w:numPr>
-          <w:ilvl w:val="0"/>
-          <w:numId w:val="16"/>
-        </w:numPr>
-        <w:rPr>
-          <w:lang w:val="en-IE"/>
-        </w:rPr>
-      </w:pPr>
-      <w:r>
-        <w:rPr>
-          <w:lang w:val="en-IE"/>
-        </w:rPr>
-        <w:t xml:space="preserve">What are the </w:t>
-      </w:r>
-      <w:r>
-        <w:rPr>
-          <w:b/>
-          <w:bCs/>
-          <w:lang w:val="en-IE"/>
-        </w:rPr>
-        <w:t>key arguments</w:t>
-      </w:r>
-      <w:r>
-        <w:rPr>
-          <w:lang w:val="en-IE"/>
-        </w:rPr>
-        <w:t xml:space="preserve"> the author is making?</w:t>
+        <w:rPr>
+          <w:lang w:val="en-IE"/>
+        </w:rPr>
+      </w:pPr>
+      <w:r>
+        <w:rPr>
+          <w:lang w:val="en-IE"/>
+        </w:rPr>
+        <w:t>Step 3 — Method Weight. Score 1–5 with one sentence on design, validity, bias, context (justify the score).</w:t>
       </w:r>
     </w:p>
     <w:p>
       <w:pPr>
-        <w:numPr>
-          <w:ilvl w:val="0"/>
-          <w:numId w:val="16"/>
-        </w:numPr>
-        <w:rPr>
-          <w:lang w:val="en-IE"/>
-        </w:rPr>
-      </w:pPr>
-      <w:r>
-        <w:rPr>
-          <w:lang w:val="en-IE"/>
-        </w:rPr>
-        <w:t>What are the main findings or claims?</w:t>
+        <w:rPr>
+          <w:lang w:val="en-IE"/>
+        </w:rPr>
+      </w:pPr>
+      <w:r>
+        <w:rPr>
+          <w:lang w:val="en-IE"/>
+        </w:rPr>
+        <w:t xml:space="preserve">Step 4 — Claims-Cluster Seed. Propose 3–5 claims. Each must </w:t>
+      </w:r>
+      <w:proofErr w:type="gramStart"/>
+      <w:r>
+        <w:rPr>
+          <w:lang w:val="en-IE"/>
+        </w:rPr>
+        <w:t>include:</w:t>
+      </w:r>
+      <w:proofErr w:type="gramEnd"/>
+      <w:r>
+        <w:rPr>
+          <w:lang w:val="en-IE"/>
+        </w:rPr>
+        <w:t xml:space="preserve"> best line with page, rival reading, condition under which it holds, Irish DF implication.</w:t>
       </w:r>
     </w:p>
     <w:p>
       <w:pPr>
-        <w:numPr>
-          <w:ilvl w:val="0"/>
-          <w:numId w:val="16"/>
-        </w:numPr>
-        <w:rPr>
-          <w:lang w:val="en-IE"/>
-        </w:rPr>
-      </w:pPr>
-      <w:r>
-        <w:rPr>
-          <w:lang w:val="en-IE"/>
-        </w:rPr>
-        <w:t>How is the text positioned (e.g., policy-focused, theoretical, empirical)?</w:t>
+        <w:rPr>
+          <w:lang w:val="en-IE"/>
+        </w:rPr>
+      </w:pPr>
+      <w:r>
+        <w:rPr>
+          <w:lang w:val="en-IE"/>
+        </w:rPr>
+        <w:t>Step 5 — PEEL-C Drafting. Two short paragraphs: one strongest claim, one counter. Each uses Point, Evidence, Explain, Limit, Consequent. Each must end with “Limit. Consequent:”.</w:t>
       </w:r>
     </w:p>
     <w:p>
       <w:pPr>
-        <w:numPr>
-          <w:ilvl w:val="0"/>
-          <w:numId w:val="16"/>
-        </w:numPr>
-        <w:rPr>
-          <w:lang w:val="en-IE"/>
-        </w:rPr>
-      </w:pPr>
-      <w:r>
-        <w:rPr>
-          <w:lang w:val="en-IE"/>
-        </w:rPr>
-        <w:t>We must “clearly state and comprehensively describe the issue or problem”.</w:t>
+        <w:rPr>
+          <w:lang w:val="en-IE"/>
+        </w:rPr>
+      </w:pPr>
+      <w:r>
+        <w:rPr>
+          <w:lang w:val="en-IE"/>
+        </w:rPr>
+        <w:t>Step 6 — Evidence &amp; Implication Log (LaTeX).</w:t>
+      </w:r>
+      <w:r>
+        <w:rPr>
+          <w:lang w:val="en-IE"/>
+        </w:rPr>
+        <w:br/>
+        <w:t>\begin{tabular}{p{3.2cm}p{4.2cm}p{3.6cm}p{3.2cm}p{4.2cm}}</w:t>
+      </w:r>
+      <w:r>
+        <w:rPr>
+          <w:lang w:val="en-IE"/>
+        </w:rPr>
+        <w:br/>
+        <w:t>\</w:t>
+      </w:r>
+      <w:proofErr w:type="spellStart"/>
+      <w:r>
+        <w:rPr>
+          <w:lang w:val="en-IE"/>
+        </w:rPr>
+        <w:t>textbf</w:t>
+      </w:r>
+      <w:proofErr w:type="spellEnd"/>
+      <w:r>
+        <w:rPr>
+          <w:lang w:val="en-IE"/>
+        </w:rPr>
+        <w:t>{Claim} &amp; \</w:t>
+      </w:r>
+      <w:proofErr w:type="spellStart"/>
+      <w:r>
+        <w:rPr>
+          <w:lang w:val="en-IE"/>
+        </w:rPr>
+        <w:t>textbf</w:t>
+      </w:r>
+      <w:proofErr w:type="spellEnd"/>
+      <w:r>
+        <w:rPr>
+          <w:lang w:val="en-IE"/>
+        </w:rPr>
+        <w:t>{Best source (page)} &amp; \</w:t>
+      </w:r>
+      <w:proofErr w:type="spellStart"/>
+      <w:r>
+        <w:rPr>
+          <w:lang w:val="en-IE"/>
+        </w:rPr>
+        <w:t>textbf</w:t>
+      </w:r>
+      <w:proofErr w:type="spellEnd"/>
+      <w:r>
+        <w:rPr>
+          <w:lang w:val="en-IE"/>
+        </w:rPr>
+        <w:t>{Rival source/reading} &amp; \</w:t>
+      </w:r>
+      <w:proofErr w:type="spellStart"/>
+      <w:r>
+        <w:rPr>
+          <w:lang w:val="en-IE"/>
+        </w:rPr>
+        <w:t>textbf</w:t>
+      </w:r>
+      <w:proofErr w:type="spellEnd"/>
+      <w:r>
+        <w:rPr>
+          <w:lang w:val="en-IE"/>
+        </w:rPr>
+        <w:t>{Condition} &amp; \</w:t>
+      </w:r>
+      <w:proofErr w:type="spellStart"/>
+      <w:r>
+        <w:rPr>
+          <w:lang w:val="en-IE"/>
+        </w:rPr>
+        <w:t>textbf</w:t>
+      </w:r>
+      <w:proofErr w:type="spellEnd"/>
+      <w:r>
+        <w:rPr>
+          <w:lang w:val="en-IE"/>
+        </w:rPr>
+        <w:t>{Implication for Irish DF}\\</w:t>
+      </w:r>
+      <w:proofErr w:type="spellStart"/>
+      <w:r>
+        <w:rPr>
+          <w:lang w:val="en-IE"/>
+        </w:rPr>
+        <w:t>hline</w:t>
+      </w:r>
+      <w:proofErr w:type="spellEnd"/>
+      <w:r>
+        <w:rPr>
+          <w:lang w:val="en-IE"/>
+        </w:rPr>
+        <w:br/>
+        <w:t>% rows here</w:t>
+      </w:r>
+      <w:r>
+        <w:rPr>
+          <w:lang w:val="en-IE"/>
+        </w:rPr>
+        <w:br/>
+        <w:t>\end{tabular}</w:t>
       </w:r>
     </w:p>
     <w:p>
@@ -243,1275 +1024,121 @@
         <w:rPr>
           <w:lang w:val="en-IE"/>
         </w:rPr>
-        <w:pict w14:anchorId="27765367">
-          <v:rect id="_x0000_i1026" style="width:0;height:1.5pt" o:hralign="center" o:hrstd="t" o:hr="t" fillcolor="#a0a0a0" stroked="f"/>
-        </w:pict>
+        <w:t>Step 7 — Gaps. Two lines only: (1) What to chase. (2) What to park. If any LaTeX risk exists, flag here.</w:t>
       </w:r>
     </w:p>
     <w:p>
       <w:pPr>
-        <w:pStyle w:val="Heading2"/>
-        <w:rPr>
-          <w:lang w:val="en-IE"/>
-        </w:rPr>
-      </w:pPr>
-      <w:r>
-        <w:rPr>
-          <w:lang w:val="en-IE"/>
-        </w:rPr>
-        <w:t>I – Interpret</w:t>
+        <w:rPr>
+          <w:lang w:val="en-IE"/>
+        </w:rPr>
+      </w:pPr>
+      <w:r>
+        <w:rPr>
+          <w:lang w:val="en-IE"/>
+        </w:rPr>
+        <w:t>What to Return Per Paper. • Excel-ready Matrix row • DIMERS LaTeX card ending “Limit. Implication:” • Method weight • Claims-cluster seeds • Two PEEL-C paragraphs • Evidence &amp; Implication Log • Gaps note.</w:t>
       </w:r>
     </w:p>
     <w:p>
       <w:pPr>
-        <w:numPr>
-          <w:ilvl w:val="0"/>
-          <w:numId w:val="17"/>
-        </w:numPr>
-        <w:rPr>
-          <w:lang w:val="en-IE"/>
-        </w:rPr>
-      </w:pPr>
-      <w:r>
-        <w:rPr>
-          <w:lang w:val="en-IE"/>
-        </w:rPr>
-        <w:t>We must “independently interpret and evaluate sources”, “thoroughly analyse assumptions behind and context of your own ideas or other’s ideas”.</w:t>
+        <w:rPr>
+          <w:lang w:val="en-IE"/>
+        </w:rPr>
+      </w:pPr>
+      <w:r>
+        <w:rPr>
+          <w:lang w:val="en-IE"/>
+        </w:rPr>
+        <w:lastRenderedPageBreak/>
+        <w:t xml:space="preserve">Multi-Paper Synthesis (4–8 papers). (1) Matrix row, DIMERS, Method weight (2) </w:t>
+      </w:r>
+      <w:proofErr w:type="gramStart"/>
+      <w:r>
+        <w:rPr>
+          <w:lang w:val="en-IE"/>
+        </w:rPr>
+        <w:t>Cross-walk</w:t>
+      </w:r>
+      <w:proofErr w:type="gramEnd"/>
+      <w:r>
+        <w:rPr>
+          <w:lang w:val="en-IE"/>
+        </w:rPr>
+        <w:t xml:space="preserve"> convergences and tensions (3) Claims-clusters with weighted sources (4) Outline for essay or presentation (5) Merged Evidence &amp; Implication Log (6) Limits and Next Step.</w:t>
       </w:r>
     </w:p>
     <w:p>
       <w:pPr>
-        <w:numPr>
-          <w:ilvl w:val="0"/>
-          <w:numId w:val="17"/>
-        </w:numPr>
-        <w:rPr>
-          <w:lang w:val="en-IE"/>
-        </w:rPr>
-      </w:pPr>
-      <w:r>
-        <w:rPr>
-          <w:lang w:val="en-IE"/>
-        </w:rPr>
-        <w:t xml:space="preserve">For websites etc., consider </w:t>
-      </w:r>
-      <w:hyperlink r:id="rId6" w:history="1">
-        <w:r>
-          <w:rPr>
-            <w:rStyle w:val="Hyperlink"/>
-            <w:lang w:val="en-IE"/>
-          </w:rPr>
-          <w:t>https://researchguides.ben.edu/source-evaluation</w:t>
-        </w:r>
-      </w:hyperlink>
-      <w:r>
-        <w:rPr>
-          <w:lang w:val="en-IE"/>
-        </w:rPr>
-        <w:t xml:space="preserve"> (The CRAAP test).</w:t>
+        <w:rPr>
+          <w:lang w:val="en-IE"/>
+        </w:rPr>
+      </w:pPr>
+      <w:r>
+        <w:rPr>
+          <w:lang w:val="en-IE"/>
+        </w:rPr>
+        <w:t>Style Rules (non-negotiable). • “Limit → Implication” always at the end of DIMERS and PEEL-C • Excel-ready = TSV header + row, tabs only • Never use an m-dash; never use an Oxford comma • Rotate signposts; use short sentences • Perform three silent edits: cut one sentence, sharpen one adjective, switch one passive to active • Tie outputs explicitly to module learning outcomes • In LaTeX: escape ampersands only in prose, not in tabular separators; match column counts; end each row with \ and insert \</w:t>
+      </w:r>
+      <w:proofErr w:type="spellStart"/>
+      <w:r>
+        <w:rPr>
+          <w:lang w:val="en-IE"/>
+        </w:rPr>
+        <w:t>hline</w:t>
+      </w:r>
+      <w:proofErr w:type="spellEnd"/>
+      <w:r>
+        <w:rPr>
+          <w:lang w:val="en-IE"/>
+        </w:rPr>
+        <w:t xml:space="preserve"> as required • Validate all LaTeX: check braces; escape #, %, $; indent properly; include \</w:t>
+      </w:r>
+      <w:proofErr w:type="spellStart"/>
+      <w:r>
+        <w:rPr>
+          <w:lang w:val="en-IE"/>
+        </w:rPr>
+        <w:t>usepackage</w:t>
+      </w:r>
+      <w:proofErr w:type="spellEnd"/>
+      <w:r>
+        <w:rPr>
+          <w:lang w:val="en-IE"/>
+        </w:rPr>
+        <w:t>{array} when using p{} columns.</w:t>
       </w:r>
     </w:p>
     <w:p>
       <w:pPr>
-        <w:numPr>
-          <w:ilvl w:val="0"/>
-          <w:numId w:val="17"/>
-        </w:numPr>
-        <w:rPr>
-          <w:lang w:val="en-IE"/>
-        </w:rPr>
-      </w:pPr>
-      <w:r>
-        <w:rPr>
-          <w:lang w:val="en-IE"/>
-        </w:rPr>
-        <w:t>Who or what does this apply to?</w:t>
+        <w:rPr>
+          <w:lang w:val="en-IE"/>
+        </w:rPr>
+      </w:pPr>
+      <w:r>
+        <w:rPr>
+          <w:lang w:val="en-IE"/>
+        </w:rPr>
+        <w:t>Limit. The pipeline can drift into description if claims are lifted mechanically.</w:t>
+      </w:r>
+      <w:r>
+        <w:rPr>
+          <w:lang w:val="en-IE"/>
+        </w:rPr>
+        <w:br/>
+        <w:t>Implication. Enforce method weights and claims-clusters consistently or criticality will fall below JCSC expectations.</w:t>
       </w:r>
     </w:p>
     <w:p>
       <w:pPr>
-        <w:numPr>
-          <w:ilvl w:val="0"/>
-          <w:numId w:val="17"/>
-        </w:numPr>
-        <w:rPr>
-          <w:lang w:val="en-IE"/>
-        </w:rPr>
-      </w:pPr>
-      <w:r>
-        <w:rPr>
-          <w:lang w:val="en-IE"/>
-        </w:rPr>
-        <w:t>Who or what does it not apply to?</w:t>
-      </w:r>
+        <w:rPr>
+          <w:lang w:val="en-IE"/>
+        </w:rPr>
+      </w:pPr>
     </w:p>
     <w:p>
       <w:pPr>
-        <w:numPr>
-          <w:ilvl w:val="0"/>
-          <w:numId w:val="17"/>
-        </w:numPr>
-        <w:rPr>
-          <w:lang w:val="en-IE"/>
-        </w:rPr>
-      </w:pPr>
-      <w:r>
-        <w:rPr>
-          <w:lang w:val="en-IE"/>
-        </w:rPr>
-        <w:t>Is it relevant in all situations or only some?</w:t>
-      </w:r>
-    </w:p>
-    <w:p>
-      <w:pPr>
-        <w:numPr>
-          <w:ilvl w:val="0"/>
-          <w:numId w:val="17"/>
-        </w:numPr>
-        <w:rPr>
-          <w:lang w:val="en-IE"/>
-        </w:rPr>
-      </w:pPr>
-      <w:r>
-        <w:rPr>
-          <w:lang w:val="en-IE"/>
-        </w:rPr>
-        <w:t>What actors, cases, or variables are missing?</w:t>
-      </w:r>
-    </w:p>
-    <w:p>
-      <w:pPr>
-        <w:numPr>
-          <w:ilvl w:val="0"/>
-          <w:numId w:val="17"/>
-        </w:numPr>
-        <w:rPr>
-          <w:lang w:val="en-IE"/>
-        </w:rPr>
-      </w:pPr>
-      <w:r>
-        <w:rPr>
-          <w:lang w:val="en-IE"/>
-        </w:rPr>
-        <w:t>What are the implications for those not covered?</w:t>
-      </w:r>
-    </w:p>
-    <w:p>
-      <w:pPr>
-        <w:numPr>
-          <w:ilvl w:val="0"/>
-          <w:numId w:val="17"/>
-        </w:numPr>
-        <w:rPr>
-          <w:lang w:val="en-IE"/>
-        </w:rPr>
-      </w:pPr>
-      <w:r>
-        <w:rPr>
-          <w:b/>
-          <w:bCs/>
-          <w:lang w:val="en-IE"/>
-        </w:rPr>
-        <w:t>“So what?”</w:t>
-      </w:r>
-      <w:r>
-        <w:rPr>
-          <w:lang w:val="en-IE"/>
-        </w:rPr>
-        <w:t xml:space="preserve"> — why does this matter in Defence Forces, strategy, or communications contexts?</w:t>
-      </w:r>
-    </w:p>
-    <w:p>
-      <w:pPr>
-        <w:numPr>
-          <w:ilvl w:val="0"/>
-          <w:numId w:val="17"/>
-        </w:numPr>
-        <w:rPr>
-          <w:lang w:val="en-IE"/>
-        </w:rPr>
-      </w:pPr>
-      <w:r>
-        <w:rPr>
-          <w:b/>
-          <w:bCs/>
-          <w:lang w:val="en-IE"/>
-        </w:rPr>
-        <w:lastRenderedPageBreak/>
-        <w:t>Sceptical</w:t>
-      </w:r>
-    </w:p>
-    <w:p>
-      <w:pPr>
-        <w:numPr>
-          <w:ilvl w:val="1"/>
-          <w:numId w:val="17"/>
-        </w:numPr>
-        <w:rPr>
-          <w:lang w:val="en-IE"/>
-        </w:rPr>
-      </w:pPr>
-      <w:r>
-        <w:rPr>
-          <w:lang w:val="en-IE"/>
-        </w:rPr>
-        <w:t>Why am I being told this?</w:t>
-      </w:r>
-    </w:p>
-    <w:p>
-      <w:pPr>
-        <w:numPr>
-          <w:ilvl w:val="1"/>
-          <w:numId w:val="17"/>
-        </w:numPr>
-        <w:rPr>
-          <w:lang w:val="en-IE"/>
-        </w:rPr>
-      </w:pPr>
-      <w:r>
-        <w:rPr>
-          <w:lang w:val="en-IE"/>
-        </w:rPr>
-        <w:t>How much of this is rhetoric (persuasion)?</w:t>
-      </w:r>
-      <w:r>
-        <w:rPr>
-          <w:lang w:val="en-IE"/>
-        </w:rPr>
-        <w:t xml:space="preserve"> Are they using emotive words to elicit a particular response</w:t>
-      </w:r>
-      <w:r>
-        <w:rPr>
-          <w:lang w:val="en-IE"/>
-        </w:rPr>
-        <w:t>?</w:t>
-      </w:r>
-    </w:p>
-    <w:p>
-      <w:pPr>
-        <w:numPr>
-          <w:ilvl w:val="1"/>
-          <w:numId w:val="17"/>
-        </w:numPr>
-        <w:rPr>
-          <w:lang w:val="en-IE"/>
-        </w:rPr>
-      </w:pPr>
-      <w:r>
-        <w:rPr>
-          <w:lang w:val="en-IE"/>
-        </w:rPr>
-        <w:t>How else might you read the same data?</w:t>
-      </w:r>
-    </w:p>
-    <w:p>
-      <w:pPr>
-        <w:numPr>
-          <w:ilvl w:val="1"/>
-          <w:numId w:val="17"/>
-        </w:numPr>
-        <w:rPr>
-          <w:lang w:val="en-IE"/>
-        </w:rPr>
-      </w:pPr>
-      <w:r>
-        <w:rPr>
-          <w:lang w:val="en-IE"/>
-        </w:rPr>
-        <w:t>What are the implications?</w:t>
-      </w:r>
-    </w:p>
-    <w:p>
-      <w:pPr>
-        <w:numPr>
-          <w:ilvl w:val="1"/>
-          <w:numId w:val="17"/>
-        </w:numPr>
-        <w:rPr>
-          <w:lang w:val="en-IE"/>
-        </w:rPr>
-      </w:pPr>
-      <w:r>
-        <w:rPr>
-          <w:lang w:val="en-IE"/>
-        </w:rPr>
-        <w:t>How else might you read/interpret the data? Would somebody else agree?</w:t>
-      </w:r>
-    </w:p>
-    <w:p>
-      <w:pPr>
-        <w:rPr>
-          <w:lang w:val="en-IE"/>
-        </w:rPr>
-      </w:pPr>
-      <w:r>
-        <w:rPr>
-          <w:lang w:val="en-IE"/>
-        </w:rPr>
-        <w:pict w14:anchorId="016A6C84">
-          <v:rect id="_x0000_i1027" style="width:0;height:1.5pt" o:hralign="center" o:hrstd="t" o:hr="t" fillcolor="#a0a0a0" stroked="f"/>
-        </w:pict>
-      </w:r>
-    </w:p>
-    <w:p>
-      <w:pPr>
-        <w:pStyle w:val="Heading2"/>
-        <w:rPr>
-          <w:lang w:val="en-IE"/>
-        </w:rPr>
-      </w:pPr>
-      <w:r>
-        <w:rPr>
-          <w:lang w:val="en-IE"/>
-        </w:rPr>
-        <w:t>M – Methodology</w:t>
-      </w:r>
-    </w:p>
-    <w:p>
-      <w:pPr>
-        <w:numPr>
-          <w:ilvl w:val="0"/>
-          <w:numId w:val="18"/>
-        </w:numPr>
-        <w:rPr>
-          <w:lang w:val="en-IE"/>
-        </w:rPr>
-      </w:pPr>
-      <w:r>
-        <w:rPr>
-          <w:lang w:val="en-IE"/>
-        </w:rPr>
-        <w:t>What type of article is it (theoretical, empirical, data-driven, commentary)?</w:t>
-      </w:r>
-    </w:p>
-    <w:p>
-      <w:pPr>
-        <w:numPr>
-          <w:ilvl w:val="0"/>
-          <w:numId w:val="18"/>
-        </w:numPr>
-        <w:rPr>
-          <w:lang w:val="en-IE"/>
-        </w:rPr>
-      </w:pPr>
-      <w:r>
-        <w:rPr>
-          <w:lang w:val="en-IE"/>
-        </w:rPr>
-        <w:t>What is the study design (e.g., RCT, cohort, case study, qualitative interviews, policy analysis)?</w:t>
-      </w:r>
-    </w:p>
-    <w:p>
-      <w:pPr>
-        <w:numPr>
-          <w:ilvl w:val="0"/>
-          <w:numId w:val="18"/>
-        </w:numPr>
-        <w:rPr>
-          <w:lang w:val="en-IE"/>
-        </w:rPr>
-      </w:pPr>
-      <w:r>
-        <w:rPr>
-          <w:lang w:val="en-IE"/>
-        </w:rPr>
-        <w:t xml:space="preserve">Where does it fall on the </w:t>
-      </w:r>
-      <w:r>
-        <w:rPr>
-          <w:b/>
-          <w:bCs/>
-          <w:lang w:val="en-IE"/>
-        </w:rPr>
-        <w:t>hierarchy of evidence</w:t>
-      </w:r>
-      <w:r>
-        <w:rPr>
-          <w:lang w:val="en-IE"/>
-        </w:rPr>
-        <w:t xml:space="preserve"> (SR/MA → RCT → cohort → case-control → cross-sectional → case study → expert opinion)?</w:t>
-      </w:r>
-    </w:p>
-    <w:p>
-      <w:pPr>
-        <w:numPr>
-          <w:ilvl w:val="0"/>
-          <w:numId w:val="18"/>
-        </w:numPr>
-        <w:rPr>
-          <w:lang w:val="en-IE"/>
-        </w:rPr>
-      </w:pPr>
-      <w:r>
-        <w:rPr>
-          <w:lang w:val="en-IE"/>
-        </w:rPr>
-        <w:t>Was the methodology robust or weak?</w:t>
-      </w:r>
-    </w:p>
-    <w:p>
-      <w:pPr>
-        <w:numPr>
-          <w:ilvl w:val="0"/>
-          <w:numId w:val="18"/>
-        </w:numPr>
-        <w:rPr>
-          <w:lang w:val="en-IE"/>
-        </w:rPr>
-      </w:pPr>
-      <w:r>
-        <w:rPr>
-          <w:lang w:val="en-IE"/>
-        </w:rPr>
-        <w:t>Are the data and evidence appropriate and sufficient?</w:t>
-      </w:r>
-    </w:p>
-    <w:p>
-      <w:pPr>
-        <w:numPr>
-          <w:ilvl w:val="0"/>
-          <w:numId w:val="18"/>
-        </w:numPr>
-        <w:rPr>
-          <w:lang w:val="en-IE"/>
-        </w:rPr>
-      </w:pPr>
-      <w:r>
-        <w:rPr>
-          <w:lang w:val="en-IE"/>
-        </w:rPr>
-        <w:t>What are the stated limitations?</w:t>
-      </w:r>
-    </w:p>
-    <w:p>
-      <w:pPr>
-        <w:numPr>
-          <w:ilvl w:val="0"/>
-          <w:numId w:val="18"/>
-        </w:numPr>
-        <w:rPr>
-          <w:b/>
-          <w:bCs/>
-          <w:lang w:val="en-IE"/>
-        </w:rPr>
-      </w:pPr>
-      <w:r>
-        <w:rPr>
-          <w:lang w:val="en-IE"/>
-        </w:rPr>
-        <w:t xml:space="preserve">What </w:t>
-      </w:r>
-      <w:r>
-        <w:rPr>
-          <w:b/>
-          <w:bCs/>
-          <w:lang w:val="en-IE"/>
-        </w:rPr>
-        <w:t>unstated weaknesses</w:t>
-      </w:r>
-      <w:r>
-        <w:rPr>
-          <w:lang w:val="en-IE"/>
-        </w:rPr>
-        <w:t xml:space="preserve"> are visible (bias, small sample, short timeframe, narrow focus)?</w:t>
-      </w:r>
-      <w:r>
-        <w:rPr>
-          <w:lang w:val="en-IE"/>
-        </w:rPr>
-        <w:tab/>
-      </w:r>
-    </w:p>
-    <w:p>
-      <w:pPr>
-        <w:numPr>
-          <w:ilvl w:val="0"/>
-          <w:numId w:val="18"/>
-        </w:numPr>
-        <w:rPr>
-          <w:lang w:val="en-IE"/>
-        </w:rPr>
-      </w:pPr>
-      <w:r>
-        <w:rPr>
-          <w:b/>
-          <w:bCs/>
-          <w:lang w:val="en-IE"/>
-        </w:rPr>
-        <w:t>Sceptical</w:t>
-      </w:r>
-    </w:p>
-    <w:p>
-      <w:pPr>
-        <w:numPr>
-          <w:ilvl w:val="1"/>
-          <w:numId w:val="18"/>
-        </w:numPr>
-        <w:rPr>
-          <w:lang w:val="en-IE"/>
-        </w:rPr>
-      </w:pPr>
-      <w:r>
-        <w:rPr>
-          <w:lang w:val="en-IE"/>
-        </w:rPr>
-        <w:t>Who is telling me? Vested interest/bias?</w:t>
-      </w:r>
-    </w:p>
-    <w:p>
-      <w:pPr>
-        <w:numPr>
-          <w:ilvl w:val="1"/>
-          <w:numId w:val="18"/>
-        </w:numPr>
-        <w:rPr>
-          <w:lang w:val="en-IE"/>
-        </w:rPr>
-      </w:pPr>
-      <w:r>
-        <w:rPr>
-          <w:lang w:val="en-IE"/>
-        </w:rPr>
-        <w:t>What am I not being told?</w:t>
-      </w:r>
-    </w:p>
-    <w:p>
-      <w:pPr>
-        <w:numPr>
-          <w:ilvl w:val="1"/>
-          <w:numId w:val="18"/>
-        </w:numPr>
-        <w:rPr>
-          <w:lang w:val="en-IE"/>
-        </w:rPr>
-      </w:pPr>
-      <w:r>
-        <w:rPr>
-          <w:lang w:val="en-IE"/>
-        </w:rPr>
-        <w:t>Where’s the evidence to support this?</w:t>
-      </w:r>
-    </w:p>
-    <w:p>
-      <w:pPr>
-        <w:rPr>
-          <w:lang w:val="en-IE"/>
-        </w:rPr>
-      </w:pPr>
-      <w:r>
-        <w:rPr>
-          <w:lang w:val="en-IE"/>
-        </w:rPr>
-        <w:pict w14:anchorId="6AD1AC1D">
-          <v:rect id="_x0000_i1028" style="width:0;height:1.5pt" o:hralign="center" o:hrstd="t" o:hr="t" fillcolor="#a0a0a0" stroked="f"/>
-        </w:pict>
-      </w:r>
-    </w:p>
-    <w:p>
-      <w:pPr>
-        <w:pStyle w:val="Heading2"/>
-        <w:rPr>
-          <w:lang w:val="en-IE"/>
-        </w:rPr>
-      </w:pPr>
-      <w:r>
-        <w:rPr>
-          <w:lang w:val="en-IE"/>
-        </w:rPr>
-        <w:t>E – Evaluate</w:t>
-      </w:r>
-    </w:p>
-    <w:p>
-      <w:pPr>
-        <w:numPr>
-          <w:ilvl w:val="0"/>
-          <w:numId w:val="19"/>
-        </w:numPr>
-        <w:rPr>
-          <w:lang w:val="en-IE"/>
-        </w:rPr>
-      </w:pPr>
-      <w:r>
-        <w:rPr>
-          <w:lang w:val="en-IE"/>
-        </w:rPr>
-        <w:t>Is this theory widely supported in the literature.</w:t>
-      </w:r>
-    </w:p>
-    <w:p>
-      <w:pPr>
-        <w:numPr>
-          <w:ilvl w:val="0"/>
-          <w:numId w:val="19"/>
-        </w:numPr>
-        <w:rPr>
-          <w:lang w:val="en-IE"/>
-        </w:rPr>
-      </w:pPr>
-      <w:r>
-        <w:rPr>
-          <w:lang w:val="en-IE"/>
-        </w:rPr>
-        <w:t>Do other theories agree.</w:t>
-      </w:r>
-    </w:p>
-    <w:p>
-      <w:pPr>
-        <w:numPr>
-          <w:ilvl w:val="0"/>
-          <w:numId w:val="19"/>
-        </w:numPr>
-        <w:rPr>
-          <w:lang w:val="en-IE"/>
-        </w:rPr>
-      </w:pPr>
-      <w:r>
-        <w:rPr>
-          <w:lang w:val="en-IE"/>
-        </w:rPr>
-        <w:t>What contribution has this made to the literature?</w:t>
-      </w:r>
-    </w:p>
-    <w:p>
-      <w:pPr>
-        <w:numPr>
-          <w:ilvl w:val="0"/>
-          <w:numId w:val="19"/>
-        </w:numPr>
-        <w:rPr>
-          <w:lang w:val="en-IE"/>
-        </w:rPr>
-      </w:pPr>
-      <w:r>
-        <w:rPr>
-          <w:lang w:val="en-IE"/>
-        </w:rPr>
-        <w:lastRenderedPageBreak/>
-        <w:t>How valuable is it compared to other papers?</w:t>
-      </w:r>
-    </w:p>
-    <w:p>
-      <w:pPr>
-        <w:numPr>
-          <w:ilvl w:val="0"/>
-          <w:numId w:val="19"/>
-        </w:numPr>
-        <w:rPr>
-          <w:lang w:val="en-IE"/>
-        </w:rPr>
-      </w:pPr>
-      <w:r>
-        <w:rPr>
-          <w:lang w:val="en-IE"/>
-        </w:rPr>
-        <w:t>Do other studies agree or diverge — and why?</w:t>
-      </w:r>
-    </w:p>
-    <w:p>
-      <w:pPr>
-        <w:numPr>
-          <w:ilvl w:val="0"/>
-          <w:numId w:val="19"/>
-        </w:numPr>
-        <w:rPr>
-          <w:lang w:val="en-IE"/>
-        </w:rPr>
-      </w:pPr>
-      <w:r>
-        <w:rPr>
-          <w:lang w:val="en-IE"/>
-        </w:rPr>
-        <w:t>What does it add that others do not?</w:t>
-      </w:r>
-    </w:p>
-    <w:p>
-      <w:pPr>
-        <w:numPr>
-          <w:ilvl w:val="0"/>
-          <w:numId w:val="19"/>
-        </w:numPr>
-        <w:rPr>
-          <w:lang w:val="en-IE"/>
-        </w:rPr>
-      </w:pPr>
-      <w:r>
-        <w:rPr>
-          <w:lang w:val="en-IE"/>
-        </w:rPr>
-        <w:t>Are there contradictions, overstatements, or clear biases?</w:t>
-      </w:r>
-    </w:p>
-    <w:p>
-      <w:pPr>
-        <w:numPr>
-          <w:ilvl w:val="0"/>
-          <w:numId w:val="19"/>
-        </w:numPr>
-        <w:rPr>
-          <w:lang w:val="en-IE"/>
-        </w:rPr>
-      </w:pPr>
-      <w:r>
-        <w:rPr>
-          <w:lang w:val="en-IE"/>
-        </w:rPr>
-        <w:t xml:space="preserve">Where does a </w:t>
-      </w:r>
-      <w:r>
-        <w:rPr>
-          <w:b/>
-          <w:bCs/>
-          <w:lang w:val="en-IE"/>
-        </w:rPr>
-        <w:t>“however”</w:t>
-      </w:r>
-      <w:r>
-        <w:rPr>
-          <w:lang w:val="en-IE"/>
-        </w:rPr>
-        <w:t xml:space="preserve"> arise?</w:t>
-      </w:r>
-    </w:p>
-    <w:p>
-      <w:pPr>
-        <w:numPr>
-          <w:ilvl w:val="0"/>
-          <w:numId w:val="19"/>
-        </w:numPr>
-        <w:rPr>
-          <w:lang w:val="en-IE"/>
-        </w:rPr>
-      </w:pPr>
-      <w:r>
-        <w:rPr>
-          <w:lang w:val="en-IE"/>
-        </w:rPr>
-        <w:t xml:space="preserve">Example: </w:t>
-      </w:r>
-      <w:r>
-        <w:rPr>
-          <w:i/>
-          <w:iCs/>
-          <w:lang w:val="en-IE"/>
-        </w:rPr>
-        <w:t>“Smith (2020) claims transparency always builds trust. However, Rid (2018) shows that in conflict settings transparency can create operational risk — likely due to contextual differences.”</w:t>
-      </w:r>
-    </w:p>
-    <w:p>
-      <w:pPr>
-        <w:numPr>
-          <w:ilvl w:val="0"/>
-          <w:numId w:val="19"/>
-        </w:numPr>
-        <w:rPr>
-          <w:b/>
-          <w:bCs/>
-          <w:lang w:val="en-IE"/>
-        </w:rPr>
-      </w:pPr>
-      <w:r>
-        <w:rPr>
-          <w:b/>
-          <w:bCs/>
-          <w:lang w:val="en-IE"/>
-        </w:rPr>
-        <w:t>L</w:t>
-      </w:r>
-      <w:r>
-        <w:rPr>
-          <w:b/>
-          <w:bCs/>
-          <w:lang w:val="en-IE"/>
-        </w:rPr>
-        <w:t>imit</w:t>
-      </w:r>
-      <w:r>
-        <w:rPr>
-          <w:b/>
-          <w:bCs/>
-          <w:lang w:val="en-IE"/>
-        </w:rPr>
-        <w:t>.</w:t>
-      </w:r>
-    </w:p>
-    <w:p>
-      <w:pPr>
-        <w:numPr>
-          <w:ilvl w:val="1"/>
-          <w:numId w:val="19"/>
-        </w:numPr>
-        <w:rPr>
-          <w:lang w:val="en-IE"/>
-        </w:rPr>
-      </w:pPr>
-      <w:r>
-        <w:rPr>
-          <w:lang w:val="en-IE"/>
-        </w:rPr>
-        <w:t>What is the limit? Does it apply in all contexts?</w:t>
-      </w:r>
-    </w:p>
-    <w:p>
-      <w:pPr>
-        <w:rPr>
-          <w:lang w:val="en-IE"/>
-        </w:rPr>
-      </w:pPr>
-      <w:r>
-        <w:rPr>
-          <w:lang w:val="en-IE"/>
-        </w:rPr>
-        <w:pict w14:anchorId="08C4BC2A">
-          <v:rect id="_x0000_i1029" style="width:0;height:1.5pt" o:hralign="center" o:hrstd="t" o:hr="t" fillcolor="#a0a0a0" stroked="f"/>
-        </w:pict>
-      </w:r>
-    </w:p>
-    <w:p>
-      <w:pPr>
-        <w:pStyle w:val="Heading2"/>
-        <w:rPr>
-          <w:lang w:val="en-IE"/>
-        </w:rPr>
-      </w:pPr>
-      <w:r>
-        <w:rPr>
-          <w:lang w:val="en-IE"/>
-        </w:rPr>
-        <w:t>R – (Autho)R</w:t>
-      </w:r>
-    </w:p>
-    <w:p>
-      <w:pPr>
-        <w:numPr>
-          <w:ilvl w:val="0"/>
-          <w:numId w:val="20"/>
-        </w:numPr>
-        <w:rPr>
-          <w:lang w:val="en-IE"/>
-        </w:rPr>
-      </w:pPr>
-      <w:r>
-        <w:rPr>
-          <w:lang w:val="en-IE"/>
-        </w:rPr>
-        <w:t>Does the author actually mean what they say?</w:t>
-      </w:r>
-    </w:p>
-    <w:p>
-      <w:pPr>
-        <w:numPr>
-          <w:ilvl w:val="0"/>
-          <w:numId w:val="20"/>
-        </w:numPr>
-        <w:rPr>
-          <w:lang w:val="en-IE"/>
-        </w:rPr>
-      </w:pPr>
-      <w:r>
-        <w:rPr>
-          <w:lang w:val="en-IE"/>
-        </w:rPr>
-        <w:t>Are they hedging or overstating?</w:t>
-      </w:r>
-    </w:p>
-    <w:p>
-      <w:pPr>
-        <w:numPr>
-          <w:ilvl w:val="0"/>
-          <w:numId w:val="20"/>
-        </w:numPr>
-        <w:rPr>
-          <w:lang w:val="en-IE"/>
-        </w:rPr>
-      </w:pPr>
-      <w:r>
-        <w:rPr>
-          <w:lang w:val="en-IE"/>
-        </w:rPr>
-        <w:t>What do they mean when they say it?</w:t>
-      </w:r>
-    </w:p>
-    <w:p>
-      <w:pPr>
-        <w:numPr>
-          <w:ilvl w:val="0"/>
-          <w:numId w:val="20"/>
-        </w:numPr>
-        <w:rPr>
-          <w:lang w:val="en-IE"/>
-        </w:rPr>
-      </w:pPr>
-      <w:r>
-        <w:rPr>
-          <w:lang w:val="en-IE"/>
-        </w:rPr>
-        <w:t>Are there credible scholars who object or disagree?</w:t>
-      </w:r>
-    </w:p>
-    <w:p>
-      <w:pPr>
-        <w:numPr>
-          <w:ilvl w:val="0"/>
-          <w:numId w:val="20"/>
-        </w:numPr>
-        <w:rPr>
-          <w:lang w:val="en-IE"/>
-        </w:rPr>
-      </w:pPr>
-      <w:r>
-        <w:rPr>
-          <w:lang w:val="en-IE"/>
-        </w:rPr>
-        <w:t>What biases, assumptions, or institutional interests shape their perspective?</w:t>
-      </w:r>
-    </w:p>
-    <w:p>
-      <w:pPr>
-        <w:numPr>
-          <w:ilvl w:val="1"/>
-          <w:numId w:val="20"/>
-        </w:numPr>
-        <w:rPr>
-          <w:lang w:val="en-IE"/>
-        </w:rPr>
-      </w:pPr>
-      <w:r>
-        <w:rPr>
-          <w:lang w:val="en-IE"/>
-        </w:rPr>
-        <w:t>e.g., NATO-funded research may promote StratCom approaches favourable to member states.</w:t>
-      </w:r>
-    </w:p>
-    <w:p>
-      <w:pPr>
-        <w:numPr>
-          <w:ilvl w:val="0"/>
-          <w:numId w:val="20"/>
-        </w:numPr>
-        <w:rPr>
-          <w:lang w:val="en-IE"/>
-        </w:rPr>
-      </w:pPr>
-      <w:r>
-        <w:rPr>
-          <w:lang w:val="en-IE"/>
-        </w:rPr>
-        <w:t>How might these biases influence interpretation of findings?</w:t>
-      </w:r>
-    </w:p>
-    <w:p>
-      <w:pPr>
-        <w:pStyle w:val="ListParagraph"/>
-        <w:rPr>
-          <w:lang w:val="en-IE"/>
-        </w:rPr>
-      </w:pPr>
-      <w:r>
-        <w:rPr>
-          <w:lang w:val="en-IE"/>
-        </w:rPr>
-        <w:pict w14:anchorId="3BB4F233">
-          <v:rect id="_x0000_i1030" style="width:0;height:1.5pt" o:hralign="center" o:hrstd="t" o:hr="t" fillcolor="#a0a0a0" stroked="f"/>
-        </w:pict>
-      </w:r>
-    </w:p>
-    <w:p>
-      <w:pPr>
-        <w:pStyle w:val="Heading2"/>
-        <w:rPr>
-          <w:lang w:val="en-IE"/>
-        </w:rPr>
-      </w:pPr>
-      <w:r>
-        <w:rPr>
-          <w:lang w:val="en-IE"/>
-        </w:rPr>
-        <w:t>S - Synthesis</w:t>
-      </w:r>
-    </w:p>
-    <w:p>
-      <w:pPr>
-        <w:pStyle w:val="ListParagraph"/>
-        <w:numPr>
-          <w:ilvl w:val="0"/>
-          <w:numId w:val="20"/>
-        </w:numPr>
-        <w:rPr>
-          <w:lang w:val="en-IE"/>
-        </w:rPr>
-      </w:pPr>
-      <w:r>
-        <w:t>Identify differences/commonalities or meaningful &amp; insightful connections from the literature.</w:t>
-      </w:r>
-    </w:p>
-    <w:p>
-      <w:pPr>
-        <w:pStyle w:val="ListParagraph"/>
-        <w:numPr>
-          <w:ilvl w:val="0"/>
-          <w:numId w:val="20"/>
-        </w:numPr>
-        <w:rPr>
-          <w:lang w:val="en-IE"/>
-        </w:rPr>
-      </w:pPr>
-      <w:r>
-        <w:t>Identify the “so what” from the source?</w:t>
-      </w:r>
-    </w:p>
-    <w:p>
-      <w:pPr>
-        <w:pStyle w:val="ListParagraph"/>
-        <w:numPr>
-          <w:ilvl w:val="0"/>
-          <w:numId w:val="20"/>
-        </w:numPr>
-        <w:rPr>
-          <w:lang w:val="en-IE"/>
-        </w:rPr>
-      </w:pPr>
-      <w:r>
-        <w:t>Does it mirror other sources?</w:t>
-      </w:r>
-    </w:p>
-    <w:p>
-      <w:pPr>
-        <w:rPr>
-          <w:lang w:val="en-IE"/>
-        </w:rPr>
-      </w:pPr>
-    </w:p>
-    <w:p>
-      <w:pPr>
-        <w:rPr>
-          <w:lang w:val="en-IE"/>
-        </w:rPr>
-      </w:pPr>
-      <w:r>
-        <w:rPr>
-          <w:lang w:val="en-IE"/>
-        </w:rPr>
-        <w:br w:type="page"/>
-      </w:r>
-    </w:p>
-    <w:p>
-      <w:pPr>
-        <w:rPr>
-          <w:lang w:val="en-IE"/>
-        </w:rPr>
-      </w:pPr>
-      <w:r>
-        <w:rPr>
-          <w:lang w:val="en-IE"/>
-        </w:rPr>
-        <w:lastRenderedPageBreak/>
-        <w:pict w14:anchorId="7E735E5C">
-          <v:rect id="_x0000_i1031" style="width:0;height:1.5pt" o:hralign="center" o:hrstd="t" o:hr="t" fillcolor="#a0a0a0" stroked="f"/>
-        </w:pict>
-      </w:r>
-    </w:p>
-    <w:p>
-      <w:pPr>
-        <w:pStyle w:val="Heading2"/>
-        <w:rPr>
-          <w:lang w:val="en-IE"/>
-        </w:rPr>
-      </w:pPr>
-      <w:r>
-        <w:rPr>
-          <w:lang w:val="en-IE"/>
-        </w:rPr>
-        <w:t>Decision Rule</w:t>
-      </w:r>
-    </w:p>
-    <w:p>
-      <w:pPr>
-        <w:rPr>
-          <w:lang w:val="en-IE"/>
-        </w:rPr>
-      </w:pPr>
-      <w:r>
-        <w:rPr>
-          <w:lang w:val="en-IE"/>
-        </w:rPr>
-        <w:t xml:space="preserve">Every section must end with a </w:t>
-      </w:r>
-      <w:r>
-        <w:rPr>
-          <w:b/>
-          <w:bCs/>
-          <w:lang w:val="en-IE"/>
-        </w:rPr>
-        <w:t xml:space="preserve">Limit </w:t>
-      </w:r>
-      <w:r>
-        <w:rPr>
-          <w:b/>
-          <w:bCs/>
-          <w:lang w:val="en-IE"/>
-        </w:rPr>
-        <w:t xml:space="preserve">and </w:t>
-      </w:r>
-      <w:r>
-        <w:rPr>
-          <w:b/>
-          <w:bCs/>
-          <w:lang w:val="en-IE"/>
-        </w:rPr>
-        <w:t>Implication</w:t>
-      </w:r>
-      <w:r>
-        <w:rPr>
-          <w:lang w:val="en-IE"/>
-        </w:rPr>
-        <w:t>.</w:t>
-      </w:r>
-    </w:p>
-    <w:p>
-      <w:pPr>
-        <w:numPr>
-          <w:ilvl w:val="0"/>
-          <w:numId w:val="21"/>
-        </w:numPr>
-        <w:rPr>
-          <w:lang w:val="en-IE"/>
-        </w:rPr>
-      </w:pPr>
-      <w:r>
-        <w:rPr>
-          <w:i/>
-          <w:iCs/>
-          <w:lang w:val="en-IE"/>
-        </w:rPr>
-        <w:t>“Because the study only examined NATO contexts → cannot assume generalisability to Ireland → implication: adapt cautiously, not adopt wholesale.”</w:t>
-      </w:r>
-    </w:p>
-    <w:p>
-      <w:pPr>
-        <w:pStyle w:val="ListParagraph"/>
-        <w:numPr>
-          <w:ilvl w:val="0"/>
-          <w:numId w:val="21"/>
-        </w:numPr>
-      </w:pPr>
-      <w:r>
-        <w:rPr>
-          <w:rFonts w:hint="eastAsia"/>
-        </w:rPr>
-        <w:t xml:space="preserve">Each DIMERS section ends with Limit </w:t>
-      </w:r>
-      <w:r>
-        <w:rPr>
-          <w:rFonts w:hint="eastAsia"/>
-        </w:rPr>
-        <w:t>→</w:t>
-      </w:r>
-      <w:r>
-        <w:rPr>
-          <w:rFonts w:hint="eastAsia"/>
-        </w:rPr>
-        <w:t xml:space="preserve"> Implication (e.g., </w:t>
-      </w:r>
-      <w:r>
-        <w:rPr>
-          <w:rFonts w:hint="eastAsia"/>
-        </w:rPr>
-        <w:t>“</w:t>
-      </w:r>
-      <w:r>
-        <w:rPr>
-          <w:rFonts w:hint="eastAsia"/>
-        </w:rPr>
-        <w:t xml:space="preserve">NATO-only sample </w:t>
-      </w:r>
-      <w:r>
-        <w:rPr>
-          <w:rFonts w:hint="eastAsia"/>
-        </w:rPr>
-        <w:t>→</w:t>
-      </w:r>
-      <w:r>
-        <w:rPr>
-          <w:rFonts w:hint="eastAsia"/>
-        </w:rPr>
-        <w:t xml:space="preserve"> limited transferability </w:t>
-      </w:r>
-      <w:r>
-        <w:rPr>
-          <w:rFonts w:hint="eastAsia"/>
-        </w:rPr>
-        <w:t>→</w:t>
-      </w:r>
-      <w:r>
-        <w:rPr>
-          <w:rFonts w:hint="eastAsia"/>
-        </w:rPr>
-        <w:t xml:space="preserve"> adapt cautiously for Ireland</w:t>
-      </w:r>
-      <w:r>
-        <w:rPr>
-          <w:rFonts w:hint="eastAsia"/>
-        </w:rPr>
-        <w:t>”</w:t>
-      </w:r>
-      <w:r>
-        <w:rPr>
-          <w:rFonts w:hint="eastAsia"/>
-        </w:rPr>
-        <w:t>).</w:t>
-      </w:r>
-    </w:p>
-    <w:p>
-      <w:pPr>
-        <w:pStyle w:val="ListParagraph"/>
-        <w:numPr>
-          <w:ilvl w:val="0"/>
-          <w:numId w:val="21"/>
-        </w:numPr>
-      </w:pPr>
-      <w:r>
-        <w:t>When doing a DIMERS analysis of a source:  after DIMERS you will suggest a PEEL paragraph about the text.</w:t>
-      </w:r>
-    </w:p>
-    <w:p>
-      <w:pPr>
-        <w:pStyle w:val="ListParagraph"/>
-        <w:numPr>
-          <w:ilvl w:val="0"/>
-          <w:numId w:val="21"/>
-        </w:numPr>
-      </w:pPr>
-      <w:r>
-        <w:t>W</w:t>
-      </w:r>
-      <w:r>
-        <w:t xml:space="preserve">hen analysing a source for me you will print everything in a latex code. include inline citations. they’ll be of the format </w:t>
-      </w:r>
-      <w:r>
-        <w:t>“SURNAME_YYYY”</w:t>
-      </w:r>
-      <w:r>
-        <w:t xml:space="preserve"> (the surname is capitali</w:t>
-      </w:r>
-      <w:r>
-        <w:t>s</w:t>
-      </w:r>
-      <w:r>
-        <w:t>ed).</w:t>
-      </w:r>
-    </w:p>
-    <w:p>
-      <w:pPr>
-        <w:ind w:left="720"/>
-        <w:rPr>
-          <w:lang w:val="en-IE"/>
-        </w:rPr>
-      </w:pPr>
-    </w:p>
-    <w:p>
-      <w:pPr>
-        <w:rPr>
-          <w:rFonts w:asciiTheme="majorHAnsi" w:eastAsiaTheme="majorEastAsia" w:hAnsiTheme="majorHAnsi" w:cstheme="majorBidi"/>
+        <w:rPr>
           <w:b/>
           <w:bCs/>
           <w:color w:val="365F91" w:themeColor="accent1" w:themeShade="BF"/>
@@ -1524,9 +1151,6 @@
       </w:r>
     </w:p>
     <w:p>
-      <w:pPr>
-        <w:pStyle w:val="Heading1"/>
-      </w:pPr>
       <w:r>
         <w:lastRenderedPageBreak/>
         <w:t>Notes from Angela McGinn</w:t>
@@ -1624,7 +1248,21 @@
         <w:rPr>
           <w:lang w:val="en-IE"/>
         </w:rPr>
-        <w:t xml:space="preserve"> — misrepresents an opponent’s argument in order to knock down a weaker version.</w:t>
+        <w:t xml:space="preserve"> — misrepresents an opponent’s argument </w:t>
+      </w:r>
+      <w:proofErr w:type="gramStart"/>
+      <w:r>
+        <w:rPr>
+          <w:lang w:val="en-IE"/>
+        </w:rPr>
+        <w:t>in order to</w:t>
+      </w:r>
+      <w:proofErr w:type="gramEnd"/>
+      <w:r>
+        <w:rPr>
+          <w:lang w:val="en-IE"/>
+        </w:rPr>
+        <w:t xml:space="preserve"> knock down a weaker version.</w:t>
       </w:r>
     </w:p>
     <w:p>
@@ -1687,7 +1325,21 @@
         <w:rPr>
           <w:lang w:val="en-IE"/>
         </w:rPr>
-        <w:t xml:space="preserve"> — diverts criticism by raising a counter-accusation, distracting from the original point.</w:t>
+        <w:t xml:space="preserve"> — diverts criticism by raising a </w:t>
+      </w:r>
+      <w:proofErr w:type="gramStart"/>
+      <w:r>
+        <w:rPr>
+          <w:lang w:val="en-IE"/>
+        </w:rPr>
+        <w:t>counter-accusation</w:t>
+      </w:r>
+      <w:proofErr w:type="gramEnd"/>
+      <w:r>
+        <w:rPr>
+          <w:lang w:val="en-IE"/>
+        </w:rPr>
+        <w:t>, distracting from the original point.</w:t>
       </w:r>
     </w:p>
     <w:p/>
@@ -4331,7 +3983,6 @@
   <w:style w:type="character" w:default="1" w:styleId="DefaultParagraphFont">
     <w:name w:val="Default Paragraph Font"/>
     <w:uiPriority w:val="1"/>
-    <w:semiHidden/>
     <w:unhideWhenUsed/>
   </w:style>
   <w:style w:type="table" w:default="1" w:styleId="TableNormal">

</xml_diff>